<commit_message>
Corrected logic in measure.rb and updated measure spec documents
</commit_message>
<xml_diff>
--- a/design_docs/Correct_Refrigerant_Charge_Measure_Specification.docx
+++ b/design_docs/Correct_Refrigerant_Charge_Measure_Specification.docx
@@ -21,8 +21,6 @@
         </w:rPr>
         <w:t xml:space="preserve"> </w:t>
       </w:r>
-      <w:bookmarkStart w:id="0" w:name="_GoBack"/>
-      <w:bookmarkEnd w:id="0"/>
     </w:p>
     <w:p>
       <w:pPr>
@@ -107,78 +105,66 @@
         </w:rPr>
         <w:t xml:space="preserve">DX Coil objects of these types:                                  1) </w:t>
       </w:r>
-      <w:proofErr w:type="spellStart"/>
-      <w:r>
-        <w:rPr>
-          <w:rFonts w:eastAsiaTheme="minorHAnsi"/>
-        </w:rPr>
-        <w:t>OS</w:t>
-      </w:r>
-      <w:proofErr w:type="gramStart"/>
-      <w:r>
-        <w:rPr>
-          <w:rFonts w:eastAsiaTheme="minorHAnsi"/>
-        </w:rPr>
-        <w:t>:CoilCoolingDXMultiSpeed</w:t>
-      </w:r>
-      <w:proofErr w:type="spellEnd"/>
-      <w:proofErr w:type="gramEnd"/>
-      <w:r>
-        <w:rPr>
-          <w:rFonts w:eastAsiaTheme="minorHAnsi"/>
-        </w:rPr>
-        <w:t xml:space="preserve">, 2) </w:t>
-      </w:r>
-      <w:proofErr w:type="spellStart"/>
-      <w:r>
-        <w:rPr>
-          <w:rFonts w:eastAsiaTheme="minorHAnsi"/>
-        </w:rPr>
-        <w:t>OS:CoilCoolingDXSingleSpeed</w:t>
-      </w:r>
-      <w:proofErr w:type="spellEnd"/>
-      <w:r>
-        <w:rPr>
-          <w:rFonts w:eastAsiaTheme="minorHAnsi"/>
-        </w:rPr>
-        <w:t xml:space="preserve">, 3) </w:t>
-      </w:r>
-      <w:proofErr w:type="spellStart"/>
-      <w:r>
-        <w:rPr>
-          <w:rFonts w:eastAsiaTheme="minorHAnsi"/>
-        </w:rPr>
-        <w:t>OS:CoilCoolingDXTwoSpeed</w:t>
-      </w:r>
-      <w:proofErr w:type="spellEnd"/>
-      <w:r>
-        <w:rPr>
-          <w:rFonts w:eastAsiaTheme="minorHAnsi"/>
-        </w:rPr>
-        <w:t xml:space="preserve">, 4) </w:t>
-      </w:r>
-      <w:proofErr w:type="spellStart"/>
-      <w:r>
-        <w:rPr>
-          <w:rFonts w:eastAsiaTheme="minorHAnsi"/>
-        </w:rPr>
-        <w:t>OS:CoilCoolingDXTwoStageWithHumidityControlMode</w:t>
-      </w:r>
-      <w:proofErr w:type="spellEnd"/>
-      <w:r>
-        <w:rPr>
-          <w:rFonts w:eastAsiaTheme="minorHAnsi"/>
-        </w:rPr>
-        <w:t xml:space="preserve"> and 5) </w:t>
-      </w:r>
-      <w:proofErr w:type="spellStart"/>
-      <w:r>
-        <w:rPr>
-          <w:rFonts w:eastAsiaTheme="minorHAnsi"/>
-        </w:rPr>
-        <w:t>OS:CoilCoolingDXSingleSpeed</w:t>
-      </w:r>
-      <w:proofErr w:type="spellEnd"/>
+      <w:r>
+        <w:rPr>
+          <w:rFonts w:eastAsiaTheme="minorHAnsi"/>
+        </w:rPr>
+        <w:t>OS:CoilCoolingDXMultiSpeed, 2) OS:CoilCoolingDXSingleSpeed, 3) OS:CoilCoolingDXTwoSpeed, 4) OS:CoilCoolingDXTwoStageWithHumidityControlMode</w:t>
+      </w:r>
+      <w:r>
+        <w:rPr>
+          <w:rFonts w:eastAsiaTheme="minorHAnsi"/>
+        </w:rPr>
+        <w:t xml:space="preserve">, </w:t>
+      </w:r>
+      <w:r>
+        <w:rPr>
+          <w:rFonts w:eastAsiaTheme="minorHAnsi"/>
+        </w:rPr>
+        <w:t>5) OS:CoilCoolingDXSingleSpeed</w:t>
+      </w:r>
+      <w:r>
+        <w:rPr>
+          <w:rFonts w:eastAsiaTheme="minorHAnsi"/>
+        </w:rPr>
+        <w:t>, 6)</w:t>
+      </w:r>
+      <w:r>
+        <w:rPr>
+          <w:rFonts w:eastAsiaTheme="minorHAnsi"/>
+        </w:rPr>
+        <w:t xml:space="preserve"> </w:t>
+      </w:r>
+      <w:r>
+        <w:rPr>
+          <w:rFonts w:eastAsiaTheme="minorHAnsi"/>
+        </w:rPr>
+        <w:t>OS:CoilCooling</w:t>
+      </w:r>
+      <w:r>
+        <w:rPr>
+          <w:rFonts w:eastAsiaTheme="minorHAnsi"/>
+        </w:rPr>
+        <w:t xml:space="preserve">WaterToAirHeatPump:EquationFit </w:t>
+      </w:r>
+      <w:r>
+        <w:rPr>
+          <w:rFonts w:eastAsiaTheme="minorHAnsi"/>
+        </w:rPr>
+        <w:t xml:space="preserve">and 7) </w:t>
+      </w:r>
+      <w:r>
+        <w:rPr>
+          <w:rFonts w:eastAsiaTheme="minorHAnsi"/>
+        </w:rPr>
+        <w:t>OS:CoilCooling</w:t>
+      </w:r>
+      <w:r>
+        <w:rPr>
+          <w:rFonts w:eastAsiaTheme="minorHAnsi"/>
+        </w:rPr>
+        <w:t>WaterToAirHeatPump:EquationFit</w:t>
+      </w:r>
       <w:r>
         <w:rPr>
           <w:rFonts w:eastAsiaTheme="minorHAnsi"/>
@@ -389,6 +375,7 @@
         <w:pStyle w:val="Heading3"/>
       </w:pPr>
       <w:r>
+        <w:lastRenderedPageBreak/>
         <w:t>Warning</w:t>
       </w:r>
       <w:r>
@@ -408,7 +395,6 @@
         <w:pStyle w:val="Heading3"/>
       </w:pPr>
       <w:r>
-        <w:lastRenderedPageBreak/>
         <w:t>Information</w:t>
       </w:r>
       <w:r>
@@ -416,7 +402,6 @@
       </w:r>
     </w:p>
     <w:p>
-      <w:proofErr w:type="gramStart"/>
       <w:r>
         <w:t xml:space="preserve">Did something to object </w:t>
       </w:r>
@@ -424,11 +409,7 @@
         <w:t>1</w:t>
       </w:r>
       <w:r>
-        <w:t>.</w:t>
-      </w:r>
-      <w:proofErr w:type="gramEnd"/>
-      <w:r>
-        <w:t xml:space="preserve"> Etc.</w:t>
+        <w:t>. Etc.</w:t>
       </w:r>
     </w:p>
     <w:p>
@@ -543,21 +524,7 @@
         <w:rPr>
           <w:rFonts w:eastAsiaTheme="minorHAnsi"/>
         </w:rPr>
-        <w:t xml:space="preserve">If object type = </w:t>
-      </w:r>
-      <w:proofErr w:type="spellStart"/>
-      <w:r>
-        <w:rPr>
-          <w:rFonts w:eastAsiaTheme="minorHAnsi"/>
-        </w:rPr>
-        <w:t>OS</w:t>
-      </w:r>
-      <w:proofErr w:type="gramStart"/>
-      <w:r>
-        <w:rPr>
-          <w:rFonts w:eastAsiaTheme="minorHAnsi"/>
-        </w:rPr>
-        <w:t>:</w:t>
+        <w:t>If object type = OS:</w:t>
       </w:r>
       <w:r>
         <w:rPr>
@@ -565,8 +532,6 @@
         </w:rPr>
         <w:t>CoilCoolingDXMultiSpeed</w:t>
       </w:r>
-      <w:proofErr w:type="spellEnd"/>
-      <w:proofErr w:type="gramEnd"/>
     </w:p>
     <w:p>
       <w:pPr>
@@ -594,14 +559,7 @@
         <w:rPr>
           <w:rFonts w:eastAsiaTheme="minorHAnsi"/>
         </w:rPr>
-        <w:t xml:space="preserve">Read </w:t>
-      </w:r>
-      <w:proofErr w:type="spellStart"/>
-      <w:r>
-        <w:rPr>
-          <w:rFonts w:eastAsiaTheme="minorHAnsi"/>
-        </w:rPr>
-        <w:t>OS:</w:t>
+        <w:t>Read OS:</w:t>
       </w:r>
       <w:r>
         <w:rPr>
@@ -609,7 +567,6 @@
         </w:rPr>
         <w:t>CoilCoolingDXMultiSpeed</w:t>
       </w:r>
-      <w:proofErr w:type="spellEnd"/>
       <w:r>
         <w:rPr>
           <w:rFonts w:eastAsiaTheme="minorHAnsi"/>
@@ -639,14 +596,7 @@
         <w:rPr>
           <w:rFonts w:eastAsiaTheme="minorHAnsi"/>
         </w:rPr>
-        <w:t xml:space="preserve"> </w:t>
-      </w:r>
-      <w:proofErr w:type="spellStart"/>
-      <w:r>
-        <w:rPr>
-          <w:rFonts w:eastAsiaTheme="minorHAnsi"/>
-        </w:rPr>
-        <w:t>OS:</w:t>
+        <w:t xml:space="preserve"> OS:</w:t>
       </w:r>
       <w:hyperlink r:id="rId9" w:anchor="ae06a0fc8a8a626cb83503d4b4d6ec1c9" w:history="1">
         <w:r>
@@ -655,7 +605,6 @@
           </w:rPr>
           <w:t>CoilCoolingDXMultiSpeedStageData</w:t>
         </w:r>
-        <w:proofErr w:type="spellEnd"/>
       </w:hyperlink>
     </w:p>
     <w:p>
@@ -670,7 +619,6 @@
           <w:rFonts w:eastAsiaTheme="minorHAnsi"/>
         </w:rPr>
       </w:pPr>
-      <w:proofErr w:type="spellStart"/>
       <w:r>
         <w:rPr>
           <w:rFonts w:eastAsiaTheme="minorHAnsi"/>
@@ -689,21 +637,7 @@
         <w:rPr>
           <w:rFonts w:eastAsiaTheme="minorHAnsi"/>
         </w:rPr>
-        <w:t>.grossRatedCoolingCOP</w:t>
-      </w:r>
-      <w:proofErr w:type="spellEnd"/>
-      <w:r>
-        <w:rPr>
-          <w:rFonts w:eastAsiaTheme="minorHAnsi"/>
-        </w:rPr>
-        <w:t xml:space="preserve"> = </w:t>
-      </w:r>
-      <w:proofErr w:type="spellStart"/>
-      <w:r>
-        <w:rPr>
-          <w:rFonts w:eastAsiaTheme="minorHAnsi"/>
-        </w:rPr>
-        <w:t>OS:</w:t>
+        <w:t>.grossRatedCoolingCOP = OS:</w:t>
       </w:r>
       <w:hyperlink r:id="rId11" w:anchor="ae06a0fc8a8a626cb83503d4b4d6ec1c9" w:history="1">
         <w:r>
@@ -717,14 +651,7 @@
         <w:rPr>
           <w:rFonts w:eastAsiaTheme="minorHAnsi"/>
         </w:rPr>
-        <w:t>.grossRatedCoolingCOP</w:t>
-      </w:r>
-      <w:proofErr w:type="spellEnd"/>
-      <w:r>
-        <w:rPr>
-          <w:rFonts w:eastAsiaTheme="minorHAnsi"/>
-        </w:rPr>
-        <w:t xml:space="preserve"> * (1-0.111)</w:t>
+        <w:t>.grossRatedCoolingCOP * (1-0.111)</w:t>
       </w:r>
     </w:p>
     <w:p>
@@ -762,33 +689,17 @@
         </w:rPr>
         <w:t xml:space="preserve">If object type = </w:t>
       </w:r>
-      <w:proofErr w:type="spellStart"/>
-      <w:r>
-        <w:rPr>
-          <w:rFonts w:eastAsiaTheme="minorHAnsi"/>
-        </w:rPr>
-        <w:t>OS</w:t>
-      </w:r>
-      <w:proofErr w:type="gramStart"/>
-      <w:r>
-        <w:rPr>
-          <w:rFonts w:eastAsiaTheme="minorHAnsi"/>
-        </w:rPr>
-        <w:t>:</w:t>
-      </w:r>
-      <w:r>
-        <w:rPr>
-          <w:rFonts w:eastAsiaTheme="minorHAnsi"/>
-        </w:rPr>
-        <w:t>CoilCoolingDXSingleSpeed</w:t>
-      </w:r>
-      <w:proofErr w:type="spellEnd"/>
-      <w:proofErr w:type="gramEnd"/>
-      <w:r>
-        <w:rPr>
-          <w:rFonts w:eastAsiaTheme="minorHAnsi"/>
-        </w:rPr>
-        <w:t xml:space="preserve"> </w:t>
+      <w:r>
+        <w:rPr>
+          <w:rFonts w:eastAsiaTheme="minorHAnsi"/>
+        </w:rPr>
+        <w:t>OS:</w:t>
+      </w:r>
+      <w:r>
+        <w:rPr>
+          <w:rFonts w:eastAsiaTheme="minorHAnsi"/>
+        </w:rPr>
+        <w:t xml:space="preserve">CoilCoolingDXSingleSpeed </w:t>
       </w:r>
     </w:p>
     <w:p>
@@ -812,7 +723,6 @@
           <w:rFonts w:eastAsiaTheme="minorHAnsi"/>
         </w:rPr>
       </w:pPr>
-      <w:proofErr w:type="spellStart"/>
       <w:r>
         <w:rPr>
           <w:rFonts w:eastAsiaTheme="minorHAnsi"/>
@@ -830,14 +740,7 @@
           <w:rPr>
             <w:rFonts w:eastAsiaTheme="minorHAnsi"/>
           </w:rPr>
-          <w:t>DXSingleSpeed.ratedCOP</w:t>
-        </w:r>
-        <w:proofErr w:type="spellEnd"/>
-        <w:r>
-          <w:rPr>
-            <w:rFonts w:eastAsiaTheme="minorHAnsi"/>
-          </w:rPr>
-          <w:t xml:space="preserve"> = OS:</w:t>
+          <w:t>DXSingleSpeed.ratedCOP = OS:</w:t>
         </w:r>
         <w:hyperlink r:id="rId13" w:anchor="ae06a0fc8a8a626cb83503d4b4d6ec1c9" w:history="1">
           <w:r>
@@ -896,19 +799,11 @@
         </w:rPr>
         <w:t xml:space="preserve">If object type = </w:t>
       </w:r>
-      <w:proofErr w:type="spellStart"/>
-      <w:r>
-        <w:rPr>
-          <w:rFonts w:eastAsiaTheme="minorHAnsi"/>
-        </w:rPr>
-        <w:t>OS</w:t>
-      </w:r>
-      <w:proofErr w:type="gramStart"/>
-      <w:r>
-        <w:rPr>
-          <w:rFonts w:eastAsiaTheme="minorHAnsi"/>
-        </w:rPr>
-        <w:t>:</w:t>
+      <w:r>
+        <w:rPr>
+          <w:rFonts w:eastAsiaTheme="minorHAnsi"/>
+        </w:rPr>
+        <w:t>OS:</w:t>
       </w:r>
       <w:r>
         <w:rPr>
@@ -926,15 +821,7 @@
         <w:rPr>
           <w:rFonts w:eastAsiaTheme="minorHAnsi"/>
         </w:rPr>
-        <w:t>Speed</w:t>
-      </w:r>
-      <w:proofErr w:type="spellEnd"/>
-      <w:proofErr w:type="gramEnd"/>
-      <w:r>
-        <w:rPr>
-          <w:rFonts w:eastAsiaTheme="minorHAnsi"/>
-        </w:rPr>
-        <w:t xml:space="preserve"> </w:t>
+        <w:t xml:space="preserve">Speed </w:t>
       </w:r>
     </w:p>
     <w:p>
@@ -955,7 +842,6 @@
           <w:rFonts w:eastAsiaTheme="minorHAnsi"/>
         </w:rPr>
       </w:pPr>
-      <w:proofErr w:type="spellStart"/>
       <w:r>
         <w:t>OS:</w:t>
       </w:r>
@@ -965,15 +851,7 @@
         </w:r>
       </w:hyperlink>
       <w:r>
-        <w:t>.ratedHighSpeedCOP</w:t>
-      </w:r>
-      <w:proofErr w:type="spellEnd"/>
-      <w:r>
-        <w:t xml:space="preserve"> = </w:t>
-      </w:r>
-      <w:proofErr w:type="spellStart"/>
-      <w:r>
-        <w:t>OS:</w:t>
+        <w:t>.ratedHighSpeedCOP = OS:</w:t>
       </w:r>
       <w:hyperlink r:id="rId15" w:anchor="a04e7c27436550a40958a2af00ea76a55" w:history="1">
         <w:r>
@@ -981,11 +859,7 @@
         </w:r>
       </w:hyperlink>
       <w:r>
-        <w:t>.ratedHighSpeedCOP</w:t>
-      </w:r>
-      <w:proofErr w:type="spellEnd"/>
-      <w:r>
-        <w:t xml:space="preserve"> </w:t>
+        <w:t xml:space="preserve">.ratedHighSpeedCOP </w:t>
       </w:r>
       <w:r>
         <w:rPr>
@@ -1016,7 +890,6 @@
           <w:rFonts w:eastAsiaTheme="minorHAnsi"/>
         </w:rPr>
       </w:pPr>
-      <w:proofErr w:type="spellStart"/>
       <w:r>
         <w:t>OS:</w:t>
       </w:r>
@@ -1026,15 +899,7 @@
         </w:r>
       </w:hyperlink>
       <w:r>
-        <w:t>.ratedLowSpeedCOP</w:t>
-      </w:r>
-      <w:proofErr w:type="spellEnd"/>
-      <w:r>
-        <w:t xml:space="preserve"> = </w:t>
-      </w:r>
-      <w:proofErr w:type="spellStart"/>
-      <w:r>
-        <w:t>OS:</w:t>
+        <w:t>.ratedLowSpeedCOP = OS:</w:t>
       </w:r>
       <w:hyperlink r:id="rId17" w:anchor="a04e7c27436550a40958a2af00ea76a55" w:history="1">
         <w:r>
@@ -1042,11 +907,7 @@
         </w:r>
       </w:hyperlink>
       <w:r>
-        <w:t>.ratedLowSpeedCOP</w:t>
-      </w:r>
-      <w:proofErr w:type="spellEnd"/>
-      <w:r>
-        <w:t xml:space="preserve"> </w:t>
+        <w:t xml:space="preserve">.ratedLowSpeedCOP </w:t>
       </w:r>
       <w:r>
         <w:rPr>
@@ -1110,19 +971,11 @@
         </w:rPr>
         <w:t xml:space="preserve">If object type = </w:t>
       </w:r>
-      <w:proofErr w:type="spellStart"/>
-      <w:r>
-        <w:rPr>
-          <w:rFonts w:eastAsiaTheme="minorHAnsi"/>
-        </w:rPr>
-        <w:t>OS</w:t>
-      </w:r>
-      <w:proofErr w:type="gramStart"/>
-      <w:r>
-        <w:rPr>
-          <w:rFonts w:eastAsiaTheme="minorHAnsi"/>
-        </w:rPr>
-        <w:t>:</w:t>
+      <w:r>
+        <w:rPr>
+          <w:rFonts w:eastAsiaTheme="minorHAnsi"/>
+        </w:rPr>
+        <w:t>OS:</w:t>
       </w:r>
       <w:r>
         <w:rPr>
@@ -1130,8 +983,6 @@
         </w:rPr>
         <w:t>CoilCoolingDXTwoStageWithHumidityControlMode</w:t>
       </w:r>
-      <w:proofErr w:type="spellEnd"/>
-      <w:proofErr w:type="gramEnd"/>
     </w:p>
     <w:p>
       <w:pPr>
@@ -1164,6 +1015,7 @@
         <w:rPr>
           <w:rFonts w:eastAsiaTheme="minorHAnsi"/>
         </w:rPr>
+        <w:lastRenderedPageBreak/>
         <w:t>OS:CoilCoolingDXTwoStageWithHumidityControlMode.</w:t>
       </w:r>
       <w:r>
@@ -1429,19 +1281,11 @@
         </w:rPr>
         <w:t xml:space="preserve">If object type = </w:t>
       </w:r>
-      <w:proofErr w:type="spellStart"/>
-      <w:r>
-        <w:rPr>
-          <w:rFonts w:eastAsiaTheme="minorHAnsi"/>
-        </w:rPr>
-        <w:t>OS</w:t>
-      </w:r>
-      <w:proofErr w:type="gramStart"/>
-      <w:r>
-        <w:rPr>
-          <w:rFonts w:eastAsiaTheme="minorHAnsi"/>
-        </w:rPr>
-        <w:t>:</w:t>
+      <w:r>
+        <w:rPr>
+          <w:rFonts w:eastAsiaTheme="minorHAnsi"/>
+        </w:rPr>
+        <w:t>OS:</w:t>
       </w:r>
       <w:r>
         <w:rPr>
@@ -1459,15 +1303,7 @@
         <w:rPr>
           <w:rFonts w:eastAsiaTheme="minorHAnsi"/>
         </w:rPr>
-        <w:t>DXSingleSpeed</w:t>
-      </w:r>
-      <w:proofErr w:type="spellEnd"/>
-      <w:proofErr w:type="gramEnd"/>
-      <w:r>
-        <w:rPr>
-          <w:rFonts w:eastAsiaTheme="minorHAnsi"/>
-        </w:rPr>
-        <w:t xml:space="preserve"> </w:t>
+        <w:t xml:space="preserve">DXSingleSpeed </w:t>
       </w:r>
     </w:p>
     <w:p>
@@ -1491,7 +1327,6 @@
           <w:rFonts w:eastAsiaTheme="minorHAnsi"/>
         </w:rPr>
       </w:pPr>
-      <w:proofErr w:type="spellStart"/>
       <w:r>
         <w:rPr>
           <w:rFonts w:eastAsiaTheme="minorHAnsi"/>
@@ -1509,14 +1344,7 @@
           <w:rPr>
             <w:rFonts w:eastAsiaTheme="minorHAnsi"/>
           </w:rPr>
-          <w:t>HeatingDXSingleSpeed.ratedCOP</w:t>
-        </w:r>
-        <w:proofErr w:type="spellEnd"/>
-        <w:r>
-          <w:rPr>
-            <w:rFonts w:eastAsiaTheme="minorHAnsi"/>
-          </w:rPr>
-          <w:t xml:space="preserve"> = OS:</w:t>
+          <w:t>HeatingDXSingleSpeed.ratedCOP = OS:</w:t>
         </w:r>
         <w:hyperlink r:id="rId19" w:anchor="ae06a0fc8a8a626cb83503d4b4d6ec1c9" w:history="1">
           <w:r>
@@ -1832,6 +1660,66 @@
     </w:p>
     <w:p>
       <w:pPr>
+        <w:ind w:left="360"/>
+        <w:jc w:val="center"/>
+      </w:pPr>
+      <w:r>
+        <w:rPr>
+          <w:noProof/>
+        </w:rPr>
+        <w:lastRenderedPageBreak/>
+        <w:drawing>
+          <wp:inline distT="0" distB="0" distL="0" distR="0" wp14:anchorId="6FA8D468" wp14:editId="3AE97F4F">
+            <wp:extent cx="5148124" cy="3603163"/>
+            <wp:effectExtent l="0" t="0" r="0" b="0"/>
+            <wp:docPr id="2" name="Picture 2" descr="C:\Users\cbalbach\AppData\Local\Temp\SNAGHTML3e09add1.PNG"/>
+            <wp:cNvGraphicFramePr>
+              <a:graphicFrameLocks xmlns:a="http://schemas.openxmlformats.org/drawingml/2006/main" noChangeAspect="1"/>
+            </wp:cNvGraphicFramePr>
+            <a:graphic xmlns:a="http://schemas.openxmlformats.org/drawingml/2006/main">
+              <a:graphicData uri="http://schemas.openxmlformats.org/drawingml/2006/picture">
+                <pic:pic xmlns:pic="http://schemas.openxmlformats.org/drawingml/2006/picture">
+                  <pic:nvPicPr>
+                    <pic:cNvPr id="0" name="Picture 1" descr="C:\Users\cbalbach\AppData\Local\Temp\SNAGHTML3e09add1.PNG"/>
+                    <pic:cNvPicPr>
+                      <a:picLocks noChangeAspect="1" noChangeArrowheads="1"/>
+                    </pic:cNvPicPr>
+                  </pic:nvPicPr>
+                  <pic:blipFill>
+                    <a:blip r:embed="rId23">
+                      <a:extLst>
+                        <a:ext uri="{28A0092B-C50C-407E-A947-70E740481C1C}">
+                          <a14:useLocalDpi xmlns:a14="http://schemas.microsoft.com/office/drawing/2010/main" val="0"/>
+                        </a:ext>
+                      </a:extLst>
+                    </a:blip>
+                    <a:srcRect/>
+                    <a:stretch>
+                      <a:fillRect/>
+                    </a:stretch>
+                  </pic:blipFill>
+                  <pic:spPr bwMode="auto">
+                    <a:xfrm>
+                      <a:off x="0" y="0"/>
+                      <a:ext cx="5148357" cy="3603326"/>
+                    </a:xfrm>
+                    <a:prstGeom prst="rect">
+                      <a:avLst/>
+                    </a:prstGeom>
+                    <a:noFill/>
+                    <a:ln>
+                      <a:noFill/>
+                    </a:ln>
+                  </pic:spPr>
+                </pic:pic>
+              </a:graphicData>
+            </a:graphic>
+          </wp:inline>
+        </w:drawing>
+      </w:r>
+    </w:p>
+    <w:p>
+      <w:pPr>
         <w:pStyle w:val="ListParagraph"/>
         <w:numPr>
           <w:ilvl w:val="0"/>
@@ -1905,7 +1793,6 @@
         <w:rPr>
           <w:noProof/>
         </w:rPr>
-        <w:lastRenderedPageBreak/>
         <w:drawing>
           <wp:inline distT="0" distB="0" distL="0" distR="0" wp14:anchorId="1207B827" wp14:editId="53129222">
             <wp:extent cx="3374163" cy="2372008"/>
@@ -1922,7 +1809,7 @@
                     <pic:cNvPicPr/>
                   </pic:nvPicPr>
                   <pic:blipFill>
-                    <a:blip r:embed="rId23"/>
+                    <a:blip r:embed="rId24"/>
                     <a:stretch>
                       <a:fillRect/>
                     </a:stretch>
@@ -1958,6 +1845,7 @@
         <w:rPr>
           <w:noProof/>
         </w:rPr>
+        <w:lastRenderedPageBreak/>
         <w:drawing>
           <wp:inline distT="0" distB="0" distL="0" distR="0">
             <wp:extent cx="3881722" cy="2756780"/>
@@ -1976,7 +1864,7 @@
                     </pic:cNvPicPr>
                   </pic:nvPicPr>
                   <pic:blipFill>
-                    <a:blip r:embed="rId24" cstate="print">
+                    <a:blip r:embed="rId25" cstate="print">
                       <a:extLst>
                         <a:ext uri="{28A0092B-C50C-407E-A947-70E740481C1C}">
                           <a14:useLocalDpi xmlns:a14="http://schemas.microsoft.com/office/drawing/2010/main" val="0"/>
@@ -2094,7 +1982,6 @@
         <w:rPr>
           <w:noProof/>
         </w:rPr>
-        <w:lastRenderedPageBreak/>
         <w:drawing>
           <wp:inline distT="0" distB="0" distL="0" distR="0" wp14:anchorId="51C32329" wp14:editId="6C36AB31">
             <wp:extent cx="4517679" cy="2441767"/>
@@ -2111,7 +1998,7 @@
                     <pic:cNvPicPr/>
                   </pic:nvPicPr>
                   <pic:blipFill>
-                    <a:blip r:embed="rId25"/>
+                    <a:blip r:embed="rId26"/>
                     <a:stretch>
                       <a:fillRect/>
                     </a:stretch>
@@ -2143,10 +2030,12 @@
         <w:pStyle w:val="ListParagraph"/>
         <w:jc w:val="center"/>
       </w:pPr>
+      <w:bookmarkStart w:id="0" w:name="_GoBack"/>
       <w:r>
         <w:rPr>
           <w:noProof/>
         </w:rPr>
+        <w:lastRenderedPageBreak/>
         <w:drawing>
           <wp:inline distT="0" distB="0" distL="0" distR="0">
             <wp:extent cx="4671588" cy="3267854"/>
@@ -2165,7 +2054,7 @@
                     </pic:cNvPicPr>
                   </pic:nvPicPr>
                   <pic:blipFill>
-                    <a:blip r:embed="rId26">
+                    <a:blip r:embed="rId27">
                       <a:extLst>
                         <a:ext uri="{28A0092B-C50C-407E-A947-70E740481C1C}">
                           <a14:useLocalDpi xmlns:a14="http://schemas.microsoft.com/office/drawing/2010/main" val="0"/>
@@ -2196,6 +2085,7 @@
           </wp:inline>
         </w:drawing>
       </w:r>
+      <w:bookmarkEnd w:id="0"/>
     </w:p>
     <w:p>
       <w:pPr>
@@ -2206,7 +2096,6 @@
         <w:rPr>
           <w:noProof/>
         </w:rPr>
-        <w:lastRenderedPageBreak/>
         <w:drawing>
           <wp:inline distT="0" distB="0" distL="0" distR="0">
             <wp:extent cx="5151422" cy="3698239"/>
@@ -2225,7 +2114,7 @@
                     </pic:cNvPicPr>
                   </pic:nvPicPr>
                   <pic:blipFill>
-                    <a:blip r:embed="rId27">
+                    <a:blip r:embed="rId28">
                       <a:extLst>
                         <a:ext uri="{28A0092B-C50C-407E-A947-70E740481C1C}">
                           <a14:useLocalDpi xmlns:a14="http://schemas.microsoft.com/office/drawing/2010/main" val="0"/>
@@ -2318,6 +2207,7 @@
         <w:rPr>
           <w:noProof/>
         </w:rPr>
+        <w:lastRenderedPageBreak/>
         <w:drawing>
           <wp:inline distT="0" distB="0" distL="0" distR="0" wp14:anchorId="781418D9" wp14:editId="360A4308">
             <wp:extent cx="4407986" cy="2419212"/>
@@ -2334,7 +2224,7 @@
                     <pic:cNvPicPr/>
                   </pic:nvPicPr>
                   <pic:blipFill>
-                    <a:blip r:embed="rId28"/>
+                    <a:blip r:embed="rId29"/>
                     <a:stretch>
                       <a:fillRect/>
                     </a:stretch>
@@ -2370,7 +2260,6 @@
         <w:rPr>
           <w:noProof/>
         </w:rPr>
-        <w:lastRenderedPageBreak/>
         <w:drawing>
           <wp:inline distT="0" distB="0" distL="0" distR="0">
             <wp:extent cx="3752661" cy="2625049"/>
@@ -2389,7 +2278,7 @@
                     </pic:cNvPicPr>
                   </pic:nvPicPr>
                   <pic:blipFill>
-                    <a:blip r:embed="rId29">
+                    <a:blip r:embed="rId30">
                       <a:extLst>
                         <a:ext uri="{28A0092B-C50C-407E-A947-70E740481C1C}">
                           <a14:useLocalDpi xmlns:a14="http://schemas.microsoft.com/office/drawing/2010/main" val="0"/>
@@ -2436,15 +2325,7 @@
     </w:p>
     <w:p>
       <w:r>
-        <w:t>Run the simulation using prototype .</w:t>
-      </w:r>
-      <w:proofErr w:type="spellStart"/>
-      <w:r>
-        <w:t>osm</w:t>
-      </w:r>
-      <w:proofErr w:type="spellEnd"/>
-      <w:r>
-        <w:t xml:space="preserve"> files, examine the results, cut and paste some before/after screenshots/evidence that makes you think that the measure is working correctly, including generating messages.</w:t>
+        <w:t>Run the simulation using prototype .osm files, examine the results, cut and paste some before/after screenshots/evidence that makes you think that the measure is working correctly, including generating messages.</w:t>
       </w:r>
     </w:p>
     <w:p>
@@ -2549,7 +2430,7 @@
           <w:iCs/>
         </w:rPr>
       </w:pPr>
-      <w:hyperlink r:id="rId30" w:history="1">
+      <w:hyperlink r:id="rId31" w:history="1">
         <w:r>
           <w:rPr>
             <w:rStyle w:val="Hyperlink"/>
@@ -2576,6 +2457,7 @@
         <w:spacing w:after="0" w:line="240" w:lineRule="auto"/>
       </w:pPr>
       <w:r>
+        <w:lastRenderedPageBreak/>
         <w:t xml:space="preserve"> “</w:t>
       </w:r>
       <w:r>
@@ -2590,7 +2472,7 @@
       <w:r>
         <w:t xml:space="preserve">”: </w:t>
       </w:r>
-      <w:hyperlink r:id="rId31" w:history="1">
+      <w:hyperlink r:id="rId32" w:history="1">
         <w:r>
           <w:rPr>
             <w:rStyle w:val="Hyperlink"/>
@@ -2614,7 +2496,7 @@
       <w:r>
         <w:t xml:space="preserve">“Normalized Performance Parameters for a Residential Heat Pump in the Cooling Mode with Single Faults Imposed”: </w:t>
       </w:r>
-      <w:hyperlink r:id="rId32" w:history="1">
+      <w:hyperlink r:id="rId33" w:history="1">
         <w:r>
           <w:rPr>
             <w:rStyle w:val="Hyperlink"/>
@@ -2750,7 +2632,6 @@
         <w:rPr>
           <w:b/>
         </w:rPr>
-        <w:lastRenderedPageBreak/>
         <w:t>20%</w:t>
       </w:r>
       <w:r>
@@ -2869,7 +2750,7 @@
       </w:r>
     </w:p>
     <w:sectPr>
-      <w:footerReference w:type="default" r:id="rId33"/>
+      <w:footerReference w:type="default" r:id="rId34"/>
       <w:pgSz w:w="12240" w:h="15840"/>
       <w:pgMar w:top="1440" w:right="1440" w:bottom="1440" w:left="1440" w:header="720" w:footer="720" w:gutter="0"/>
       <w:cols w:space="720"/>
@@ -2940,7 +2821,7 @@
           <w:rPr>
             <w:noProof/>
           </w:rPr>
-          <w:t>1</w:t>
+          <w:t>7</w:t>
         </w:r>
         <w:r>
           <w:rPr>
@@ -7930,7 +7811,7 @@
 </file>
 
 <file path=customXml/itemProps1.xml><?xml version="1.0" encoding="utf-8"?>
-<ds:datastoreItem xmlns:ds="http://schemas.openxmlformats.org/officeDocument/2006/customXml" ds:itemID="{17D4296A-CDB6-4231-BB72-C76BC7C0DA0F}">
+<ds:datastoreItem xmlns:ds="http://schemas.openxmlformats.org/officeDocument/2006/customXml" ds:itemID="{9D262A8D-813B-42F1-9173-0840B8E57EAD}">
   <ds:schemaRefs>
     <ds:schemaRef ds:uri="http://schemas.openxmlformats.org/officeDocument/2006/bibliography"/>
   </ds:schemaRefs>

</xml_diff>